<commit_message>
Added code for Ex3 and its report
</commit_message>
<xml_diff>
--- a/Lab3/ENV-542 - ASP - Lab 3 - Acquisition - Student 2020 v 3 1.docx
+++ b/Lab3/ENV-542 - ASP - Lab 3 - Acquisition - Student 2020 v 3 1.docx
@@ -2495,10 +2495,10 @@
                   <v:path o:extrusionok="f" gradientshapeok="t" o:connecttype="rect"/>
                   <o:lock v:ext="edit" aspectratio="t"/>
                 </v:shapetype>
-                <v:shape id="_x0000_i1025" type="#_x0000_t75" alt="" style="width:258.15pt;height:278.85pt;mso-width-percent:0;mso-height-percent:0;mso-width-percent:0;mso-height-percent:0" o:ole="">
+                <v:shape id="_x0000_i1025" type="#_x0000_t75" alt="" style="width:257.9pt;height:278.85pt;mso-width-percent:0;mso-height-percent:0;mso-width-percent:0;mso-height-percent:0" o:ole="">
                   <v:imagedata r:id="rId8" o:title=""/>
                 </v:shape>
-                <o:OLEObject Type="Embed" ProgID="Visio.Drawing.11" ShapeID="_x0000_i1025" DrawAspect="Content" ObjectID="_1646736931" r:id="rId9"/>
+                <o:OLEObject Type="Embed" ProgID="Visio.Drawing.11" ShapeID="_x0000_i1025" DrawAspect="Content" ObjectID="_1646834719" r:id="rId9"/>
               </w:object>
             </w:r>
           </w:p>
@@ -5296,15 +5296,7 @@
           <w:sz w:val="22"/>
           <w:szCs w:val="22"/>
         </w:rPr>
-        <w:t>1.131902</w:t>
-      </w:r>
-      <w:r>
-        <w:rPr>
-          <w:rFonts w:ascii="Tahoma" w:hAnsi="Tahoma" w:cs="Tahoma"/>
-          <w:sz w:val="22"/>
-          <w:szCs w:val="22"/>
-        </w:rPr>
-        <w:t xml:space="preserve"> </w:t>
+        <w:t xml:space="preserve">1.131902 </w:t>
       </w:r>
       <w:r>
         <w:rPr>
@@ -5447,34 +5439,7 @@
             <w:szCs w:val="22"/>
             <w:lang w:val="en-GB"/>
           </w:rPr>
-          <m:t>=</m:t>
-        </m:r>
-        <m:r>
-          <w:rPr>
-            <w:rFonts w:ascii="Cambria Math" w:hAnsi="Cambria Math" w:cs="Tahoma"/>
-            <w:sz w:val="22"/>
-            <w:szCs w:val="22"/>
-            <w:lang w:val="en-GB"/>
-          </w:rPr>
-          <m:t xml:space="preserve"> </m:t>
-        </m:r>
-        <m:r>
-          <w:rPr>
-            <w:rFonts w:ascii="Cambria Math" w:hAnsi="Cambria Math" w:cs="Tahoma"/>
-            <w:sz w:val="22"/>
-            <w:szCs w:val="22"/>
-            <w:lang w:val="en-GB"/>
-          </w:rPr>
-          <m:t>0.00062862</m:t>
-        </m:r>
-        <m:r>
-          <w:rPr>
-            <w:rFonts w:ascii="Cambria Math" w:hAnsi="Cambria Math" w:cs="Tahoma"/>
-            <w:sz w:val="22"/>
-            <w:szCs w:val="22"/>
-            <w:lang w:val="en-GB"/>
-          </w:rPr>
-          <m:t xml:space="preserve"> s</m:t>
+          <m:t>= 0.00062862 s</m:t>
         </m:r>
       </m:oMath>
       <w:r>
@@ -5547,25 +5512,7 @@
             <w:szCs w:val="22"/>
             <w:lang w:val="en-GB"/>
           </w:rPr>
-          <m:t xml:space="preserve">= </m:t>
-        </m:r>
-        <m:r>
-          <w:rPr>
-            <w:rFonts w:ascii="Cambria Math" w:hAnsi="Cambria Math" w:cs="Tahoma"/>
-            <w:sz w:val="22"/>
-            <w:szCs w:val="22"/>
-            <w:lang w:val="en-GB"/>
-          </w:rPr>
-          <m:t>0.00051815</m:t>
-        </m:r>
-        <m:r>
-          <w:rPr>
-            <w:rFonts w:ascii="Cambria Math" w:hAnsi="Cambria Math" w:cs="Tahoma"/>
-            <w:sz w:val="22"/>
-            <w:szCs w:val="22"/>
-            <w:lang w:val="en-GB"/>
-          </w:rPr>
-          <m:t xml:space="preserve"> s</m:t>
+          <m:t>= 0.00051815 s</m:t>
         </m:r>
       </m:oMath>
       <w:r>
@@ -5673,17 +5620,7 @@
           <w:sz w:val="22"/>
           <w:szCs w:val="22"/>
         </w:rPr>
-        <w:t xml:space="preserve"> is approximately 6.4 times higher than the chip frequency, which means that a shift by ±3 samples</w:t>
-      </w:r>
-      <w:bookmarkStart w:id="9" w:name="_GoBack"/>
-      <w:bookmarkEnd w:id="9"/>
-      <w:r>
-        <w:rPr>
-          <w:rFonts w:ascii="Tahoma" w:hAnsi="Tahoma" w:cs="Tahoma"/>
-          <w:sz w:val="22"/>
-          <w:szCs w:val="22"/>
-        </w:rPr>
-        <w:t xml:space="preserve"> still result in a significant correlation as the chip shift is less than one.</w:t>
+        <w:t xml:space="preserve"> is approximately 6.4 times higher than the chip frequency, which means that a shift by ±3 samples still result in a significant correlation as the chip shift is less than one.</w:t>
       </w:r>
     </w:p>
     <w:p>
@@ -9578,8 +9515,8 @@
           <w:szCs w:val="18"/>
         </w:rPr>
       </w:pPr>
-      <w:bookmarkStart w:id="10" w:name="_Ref382842131"/>
-      <w:bookmarkStart w:id="11" w:name="_Ref382842106"/>
+      <w:bookmarkStart w:id="9" w:name="_Ref382842131"/>
+      <w:bookmarkStart w:id="10" w:name="_Ref382842106"/>
       <w:r>
         <w:rPr>
           <w:rFonts w:ascii="Tahoma" w:hAnsi="Tahoma" w:cs="Tahoma"/>
@@ -9617,7 +9554,7 @@
         </w:rPr>
         <w:fldChar w:fldCharType="end"/>
       </w:r>
-      <w:bookmarkEnd w:id="10"/>
+      <w:bookmarkEnd w:id="9"/>
       <w:r>
         <w:rPr>
           <w:rFonts w:ascii="Tahoma" w:hAnsi="Tahoma" w:cs="Tahoma"/>
@@ -9698,7 +9635,7 @@
         </w:rPr>
         <w:t>.</w:t>
       </w:r>
-      <w:bookmarkEnd w:id="11"/>
+      <w:bookmarkEnd w:id="10"/>
       <w:r>
         <w:rPr>
           <w:rFonts w:cs="Helvetica"/>
@@ -11504,7 +11441,7 @@
           <w:szCs w:val="18"/>
         </w:rPr>
       </w:pPr>
-      <w:bookmarkStart w:id="12" w:name="_Ref382843582"/>
+      <w:bookmarkStart w:id="11" w:name="_Ref382843582"/>
       <w:r>
         <w:rPr>
           <w:rFonts w:cs="Helvetica"/>
@@ -11554,7 +11491,7 @@
         </w:rPr>
         <w:fldChar w:fldCharType="end"/>
       </w:r>
-      <w:bookmarkEnd w:id="12"/>
+      <w:bookmarkEnd w:id="11"/>
       <w:r>
         <w:rPr>
           <w:rFonts w:cs="Helvetica"/>
@@ -12004,219 +11941,62 @@
           <w:rFonts w:ascii="Tahoma" w:hAnsi="Tahoma" w:cs="Tahoma"/>
         </w:rPr>
       </w:pPr>
-      <w:r>
-        <w:rPr>
+    </w:p>
+    <w:p>
+      <w:pPr>
+        <w:jc w:val="center"/>
+        <w:rPr>
+          <w:rFonts w:ascii="Tahoma" w:hAnsi="Tahoma" w:cs="Tahoma"/>
+        </w:rPr>
+      </w:pPr>
+      <w:r>
+        <w:rPr>
+          <w:rFonts w:ascii="Tahoma" w:hAnsi="Tahoma" w:cs="Tahoma"/>
           <w:noProof/>
-          <w:lang w:val="en-GB" w:eastAsia="en-GB"/>
         </w:rPr>
         <w:lastRenderedPageBreak/>
-        <mc:AlternateContent>
-          <mc:Choice Requires="wps">
-            <w:drawing>
-              <wp:inline distT="0" distB="0" distL="0" distR="0" wp14:anchorId="2BF6ED48" wp14:editId="4769947C">
-                <wp:extent cx="4382135" cy="2820670"/>
-                <wp:effectExtent l="0" t="0" r="18415" b="17780"/>
-                <wp:docPr id="33" name="Text Box 33"/>
-                <wp:cNvGraphicFramePr>
-                  <a:graphicFrameLocks xmlns:a="http://schemas.openxmlformats.org/drawingml/2006/main"/>
-                </wp:cNvGraphicFramePr>
-                <a:graphic xmlns:a="http://schemas.openxmlformats.org/drawingml/2006/main">
-                  <a:graphicData uri="http://schemas.microsoft.com/office/word/2010/wordprocessingShape">
-                    <wps:wsp>
-                      <wps:cNvSpPr txBox="1">
-                        <a:spLocks noChangeArrowheads="1"/>
-                      </wps:cNvSpPr>
-                      <wps:spPr bwMode="auto">
-                        <a:xfrm>
-                          <a:off x="0" y="0"/>
-                          <a:ext cx="4382135" cy="2820670"/>
-                        </a:xfrm>
-                        <a:prstGeom prst="rect">
-                          <a:avLst/>
-                        </a:prstGeom>
-                        <a:solidFill>
-                          <a:srgbClr val="FFFFFF"/>
-                        </a:solidFill>
-                        <a:ln w="9525">
-                          <a:solidFill>
-                            <a:srgbClr val="000000"/>
-                          </a:solidFill>
-                          <a:miter lim="800000"/>
-                          <a:headEnd/>
-                          <a:tailEnd/>
-                        </a:ln>
-                      </wps:spPr>
-                      <wps:txbx>
-                        <w:txbxContent>
-                          <w:p>
-                            <w:pPr>
-                              <w:jc w:val="center"/>
-                            </w:pPr>
-                          </w:p>
-                          <w:p>
-                            <w:pPr>
-                              <w:jc w:val="center"/>
-                            </w:pPr>
-                          </w:p>
-                          <w:p>
-                            <w:pPr>
-                              <w:jc w:val="center"/>
-                            </w:pPr>
-                          </w:p>
-                          <w:p>
-                            <w:pPr>
-                              <w:jc w:val="center"/>
-                            </w:pPr>
-                          </w:p>
-                          <w:p>
-                            <w:pPr>
-                              <w:jc w:val="center"/>
-                            </w:pPr>
-                          </w:p>
-                          <w:p>
-                            <w:pPr>
-                              <w:jc w:val="center"/>
-                            </w:pPr>
-                          </w:p>
-                          <w:p>
-                            <w:pPr>
-                              <w:jc w:val="center"/>
-                            </w:pPr>
-                          </w:p>
-                          <w:p>
-                            <w:pPr>
-                              <w:jc w:val="center"/>
-                              <w:rPr>
-                                <w:rFonts w:ascii="Tahoma" w:hAnsi="Tahoma" w:cs="Tahoma"/>
-                                <w:sz w:val="20"/>
-                                <w:szCs w:val="20"/>
-                              </w:rPr>
-                            </w:pPr>
-                            <w:r>
-                              <w:rPr>
-                                <w:rFonts w:ascii="Tahoma" w:hAnsi="Tahoma" w:cs="Tahoma"/>
-                                <w:sz w:val="20"/>
-                                <w:szCs w:val="20"/>
-                              </w:rPr>
-                              <w:t xml:space="preserve">[Replace this </w:t>
-                            </w:r>
-                            <w:r>
-                              <w:rPr>
-                                <w:rFonts w:ascii="Tahoma" w:hAnsi="Tahoma" w:cs="Tahoma"/>
-                                <w:sz w:val="20"/>
-                                <w:szCs w:val="20"/>
-                              </w:rPr>
-                              <w:t xml:space="preserve">box </w:t>
-                            </w:r>
-                            <w:r>
-                              <w:rPr>
-                                <w:rFonts w:ascii="Tahoma" w:hAnsi="Tahoma" w:cs="Tahoma"/>
-                                <w:sz w:val="20"/>
-                                <w:szCs w:val="20"/>
-                              </w:rPr>
-                              <w:t>with your plot]</w:t>
-                            </w:r>
-                          </w:p>
-                        </w:txbxContent>
-                      </wps:txbx>
-                      <wps:bodyPr rot="0" vert="horz" wrap="square" lIns="91440" tIns="45720" rIns="91440" bIns="45720" anchor="t" anchorCtr="0">
-                        <a:noAutofit/>
-                      </wps:bodyPr>
-                    </wps:wsp>
-                  </a:graphicData>
-                </a:graphic>
-              </wp:inline>
-            </w:drawing>
-          </mc:Choice>
-          <mc:Fallback>
-            <w:pict>
-              <v:shape w14:anchorId="2BF6ED48" id="Text Box 33" o:spid="_x0000_s1040" type="#_x0000_t202" style="width:345.05pt;height:222.1pt;visibility:visible;mso-wrap-style:square;mso-left-percent:-10001;mso-top-percent:-10001;mso-position-horizontal:absolute;mso-position-horizontal-relative:char;mso-position-vertical:absolute;mso-position-vertical-relative:line;mso-left-percent:-10001;mso-top-percent:-10001;v-text-anchor:top" o:gfxdata="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">
-                <v:textbox>
-                  <w:txbxContent>
-                    <w:p>
-                      <w:pPr>
-                        <w:jc w:val="center"/>
-                      </w:pPr>
-                    </w:p>
-                    <w:p>
-                      <w:pPr>
-                        <w:jc w:val="center"/>
-                      </w:pPr>
-                    </w:p>
-                    <w:p>
-                      <w:pPr>
-                        <w:jc w:val="center"/>
-                      </w:pPr>
-                    </w:p>
-                    <w:p>
-                      <w:pPr>
-                        <w:jc w:val="center"/>
-                      </w:pPr>
-                    </w:p>
-                    <w:p>
-                      <w:pPr>
-                        <w:jc w:val="center"/>
-                      </w:pPr>
-                    </w:p>
-                    <w:p>
-                      <w:pPr>
-                        <w:jc w:val="center"/>
-                      </w:pPr>
-                    </w:p>
-                    <w:p>
-                      <w:pPr>
-                        <w:jc w:val="center"/>
-                      </w:pPr>
-                    </w:p>
-                    <w:p>
-                      <w:pPr>
-                        <w:jc w:val="center"/>
-                        <w:rPr>
-                          <w:rFonts w:ascii="Tahoma" w:hAnsi="Tahoma" w:cs="Tahoma"/>
-                          <w:sz w:val="20"/>
-                          <w:szCs w:val="20"/>
-                        </w:rPr>
-                      </w:pPr>
-                      <w:r>
-                        <w:rPr>
-                          <w:rFonts w:ascii="Tahoma" w:hAnsi="Tahoma" w:cs="Tahoma"/>
-                          <w:sz w:val="20"/>
-                          <w:szCs w:val="20"/>
-                        </w:rPr>
-                        <w:t xml:space="preserve">[Replace this </w:t>
-                      </w:r>
-                      <w:r>
-                        <w:rPr>
-                          <w:rFonts w:ascii="Tahoma" w:hAnsi="Tahoma" w:cs="Tahoma"/>
-                          <w:sz w:val="20"/>
-                          <w:szCs w:val="20"/>
-                        </w:rPr>
-                        <w:t xml:space="preserve">box </w:t>
-                      </w:r>
-                      <w:r>
-                        <w:rPr>
-                          <w:rFonts w:ascii="Tahoma" w:hAnsi="Tahoma" w:cs="Tahoma"/>
-                          <w:sz w:val="20"/>
-                          <w:szCs w:val="20"/>
-                        </w:rPr>
-                        <w:t>with your plot]</w:t>
-                      </w:r>
-                    </w:p>
-                  </w:txbxContent>
-                </v:textbox>
-                <w10:anchorlock/>
-              </v:shape>
-            </w:pict>
-          </mc:Fallback>
-        </mc:AlternateContent>
-      </w:r>
-    </w:p>
-    <w:p>
-      <w:pPr>
-        <w:rPr>
-          <w:rFonts w:ascii="Tahoma" w:hAnsi="Tahoma" w:cs="Tahoma"/>
-        </w:rPr>
-      </w:pPr>
+        <w:drawing>
+          <wp:inline distT="0" distB="0" distL="0" distR="0" wp14:anchorId="3B471050" wp14:editId="22C57C45">
+            <wp:extent cx="4734963" cy="3551099"/>
+            <wp:effectExtent l="0" t="0" r="2540" b="5080"/>
+            <wp:docPr id="6" name="Image 6" descr="Une image contenant stationnaire&#10;&#10;Description générée automatiquement"/>
+            <wp:cNvGraphicFramePr>
+              <a:graphicFrameLocks xmlns:a="http://schemas.openxmlformats.org/drawingml/2006/main" noChangeAspect="1"/>
+            </wp:cNvGraphicFramePr>
+            <a:graphic xmlns:a="http://schemas.openxmlformats.org/drawingml/2006/main">
+              <a:graphicData uri="http://schemas.openxmlformats.org/drawingml/2006/picture">
+                <pic:pic xmlns:pic="http://schemas.openxmlformats.org/drawingml/2006/picture">
+                  <pic:nvPicPr>
+                    <pic:cNvPr id="6" name="plot_bar_aquisition.jpg"/>
+                    <pic:cNvPicPr/>
+                  </pic:nvPicPr>
+                  <pic:blipFill>
+                    <a:blip r:embed="rId16">
+                      <a:extLst>
+                        <a:ext uri="{28A0092B-C50C-407E-A947-70E740481C1C}">
+                          <a14:useLocalDpi xmlns:a14="http://schemas.microsoft.com/office/drawing/2010/main" val="0"/>
+                        </a:ext>
+                      </a:extLst>
+                    </a:blip>
+                    <a:stretch>
+                      <a:fillRect/>
+                    </a:stretch>
+                  </pic:blipFill>
+                  <pic:spPr>
+                    <a:xfrm>
+                      <a:off x="0" y="0"/>
+                      <a:ext cx="4741586" cy="3556066"/>
+                    </a:xfrm>
+                    <a:prstGeom prst="rect">
+                      <a:avLst/>
+                    </a:prstGeom>
+                  </pic:spPr>
+                </pic:pic>
+              </a:graphicData>
+            </a:graphic>
+          </wp:inline>
+        </w:drawing>
+      </w:r>
     </w:p>
     <w:p>
       <w:pPr>
@@ -12288,6 +12068,174 @@
           <w:szCs w:val="22"/>
         </w:rPr>
       </w:pPr>
+      <w:r>
+        <w:rPr>
+          <w:rFonts w:ascii="Tahoma" w:hAnsi="Tahoma" w:cs="Tahoma"/>
+          <w:sz w:val="22"/>
+          <w:szCs w:val="22"/>
+        </w:rPr>
+        <w:t xml:space="preserve">10 satellite were acquired: satellites number </w:t>
+      </w:r>
+      <w:r>
+        <w:rPr>
+          <w:rFonts w:ascii="Tahoma" w:hAnsi="Tahoma" w:cs="Tahoma"/>
+          <w:sz w:val="22"/>
+          <w:szCs w:val="22"/>
+        </w:rPr>
+        <w:t>3</w:t>
+      </w:r>
+      <w:r>
+        <w:rPr>
+          <w:rFonts w:ascii="Tahoma" w:hAnsi="Tahoma" w:cs="Tahoma"/>
+          <w:sz w:val="22"/>
+          <w:szCs w:val="22"/>
+        </w:rPr>
+        <w:t xml:space="preserve">, </w:t>
+      </w:r>
+      <w:r>
+        <w:rPr>
+          <w:rFonts w:ascii="Tahoma" w:hAnsi="Tahoma" w:cs="Tahoma"/>
+          <w:sz w:val="22"/>
+          <w:szCs w:val="22"/>
+        </w:rPr>
+        <w:t>6</w:t>
+      </w:r>
+      <w:r>
+        <w:rPr>
+          <w:rFonts w:ascii="Tahoma" w:hAnsi="Tahoma" w:cs="Tahoma"/>
+          <w:sz w:val="22"/>
+          <w:szCs w:val="22"/>
+        </w:rPr>
+        <w:t>,</w:t>
+      </w:r>
+      <w:r>
+        <w:rPr>
+          <w:rFonts w:ascii="Tahoma" w:hAnsi="Tahoma" w:cs="Tahoma"/>
+          <w:sz w:val="22"/>
+          <w:szCs w:val="22"/>
+        </w:rPr>
+        <w:t xml:space="preserve"> 11</w:t>
+      </w:r>
+      <w:r>
+        <w:rPr>
+          <w:rFonts w:ascii="Tahoma" w:hAnsi="Tahoma" w:cs="Tahoma"/>
+          <w:sz w:val="22"/>
+          <w:szCs w:val="22"/>
+        </w:rPr>
+        <w:t xml:space="preserve">, </w:t>
+      </w:r>
+      <w:r>
+        <w:rPr>
+          <w:rFonts w:ascii="Tahoma" w:hAnsi="Tahoma" w:cs="Tahoma"/>
+          <w:sz w:val="22"/>
+          <w:szCs w:val="22"/>
+        </w:rPr>
+        <w:t>16</w:t>
+      </w:r>
+      <w:r>
+        <w:rPr>
+          <w:rFonts w:ascii="Tahoma" w:hAnsi="Tahoma" w:cs="Tahoma"/>
+          <w:sz w:val="22"/>
+          <w:szCs w:val="22"/>
+        </w:rPr>
+        <w:t xml:space="preserve">, </w:t>
+      </w:r>
+      <w:r>
+        <w:rPr>
+          <w:rFonts w:ascii="Tahoma" w:hAnsi="Tahoma" w:cs="Tahoma"/>
+          <w:sz w:val="22"/>
+          <w:szCs w:val="22"/>
+        </w:rPr>
+        <w:t>18</w:t>
+      </w:r>
+      <w:r>
+        <w:rPr>
+          <w:rFonts w:ascii="Tahoma" w:hAnsi="Tahoma" w:cs="Tahoma"/>
+          <w:sz w:val="22"/>
+          <w:szCs w:val="22"/>
+        </w:rPr>
+        <w:t>,</w:t>
+      </w:r>
+      <w:r>
+        <w:rPr>
+          <w:rFonts w:ascii="Tahoma" w:hAnsi="Tahoma" w:cs="Tahoma"/>
+          <w:sz w:val="22"/>
+          <w:szCs w:val="22"/>
+        </w:rPr>
+        <w:t xml:space="preserve"> 19</w:t>
+      </w:r>
+      <w:r>
+        <w:rPr>
+          <w:rFonts w:ascii="Tahoma" w:hAnsi="Tahoma" w:cs="Tahoma"/>
+          <w:sz w:val="22"/>
+          <w:szCs w:val="22"/>
+        </w:rPr>
+        <w:t>,</w:t>
+      </w:r>
+      <w:r>
+        <w:rPr>
+          <w:rFonts w:ascii="Tahoma" w:hAnsi="Tahoma" w:cs="Tahoma"/>
+          <w:sz w:val="22"/>
+          <w:szCs w:val="22"/>
+        </w:rPr>
+        <w:t xml:space="preserve"> 21</w:t>
+      </w:r>
+      <w:r>
+        <w:rPr>
+          <w:rFonts w:ascii="Tahoma" w:hAnsi="Tahoma" w:cs="Tahoma"/>
+          <w:sz w:val="22"/>
+          <w:szCs w:val="22"/>
+        </w:rPr>
+        <w:t>,</w:t>
+      </w:r>
+      <w:r>
+        <w:rPr>
+          <w:rFonts w:ascii="Tahoma" w:hAnsi="Tahoma" w:cs="Tahoma"/>
+          <w:sz w:val="22"/>
+          <w:szCs w:val="22"/>
+        </w:rPr>
+        <w:t xml:space="preserve"> 22</w:t>
+      </w:r>
+      <w:r>
+        <w:rPr>
+          <w:rFonts w:ascii="Tahoma" w:hAnsi="Tahoma" w:cs="Tahoma"/>
+          <w:sz w:val="22"/>
+          <w:szCs w:val="22"/>
+        </w:rPr>
+        <w:t xml:space="preserve">, </w:t>
+      </w:r>
+      <w:r>
+        <w:rPr>
+          <w:rFonts w:ascii="Tahoma" w:hAnsi="Tahoma" w:cs="Tahoma"/>
+          <w:sz w:val="22"/>
+          <w:szCs w:val="22"/>
+        </w:rPr>
+        <w:t>30</w:t>
+      </w:r>
+      <w:r>
+        <w:rPr>
+          <w:rFonts w:ascii="Tahoma" w:hAnsi="Tahoma" w:cs="Tahoma"/>
+          <w:sz w:val="22"/>
+          <w:szCs w:val="22"/>
+        </w:rPr>
+        <w:t xml:space="preserve"> and</w:t>
+      </w:r>
+      <w:r>
+        <w:rPr>
+          <w:rFonts w:ascii="Tahoma" w:hAnsi="Tahoma" w:cs="Tahoma"/>
+          <w:sz w:val="22"/>
+          <w:szCs w:val="22"/>
+        </w:rPr>
+        <w:t xml:space="preserve"> 31</w:t>
+      </w:r>
+      <w:r>
+        <w:rPr>
+          <w:rFonts w:ascii="Tahoma" w:hAnsi="Tahoma" w:cs="Tahoma"/>
+          <w:sz w:val="22"/>
+          <w:szCs w:val="22"/>
+        </w:rPr>
+        <w:t>.</w:t>
+      </w:r>
     </w:p>
     <w:p>
       <w:pPr>
@@ -12357,20 +12305,28 @@
       <w:pPr>
         <w:rPr>
           <w:rFonts w:ascii="Tahoma" w:hAnsi="Tahoma" w:cs="Tahoma"/>
-          <w:sz w:val="22"/>
-          <w:szCs w:val="22"/>
-        </w:rPr>
-      </w:pPr>
-    </w:p>
-    <w:p>
-      <w:pPr>
-        <w:rPr>
-          <w:rFonts w:ascii="Tahoma" w:hAnsi="Tahoma" w:cs="Tahoma"/>
           <w:color w:val="C00000"/>
           <w:sz w:val="22"/>
           <w:szCs w:val="22"/>
         </w:rPr>
       </w:pPr>
+    </w:p>
+    <w:p>
+      <w:pPr>
+        <w:rPr>
+          <w:rFonts w:ascii="Tahoma" w:hAnsi="Tahoma" w:cs="Tahoma"/>
+          <w:sz w:val="22"/>
+          <w:szCs w:val="22"/>
+        </w:rPr>
+      </w:pPr>
+      <w:r>
+        <w:rPr>
+          <w:rFonts w:ascii="Tahoma" w:hAnsi="Tahoma" w:cs="Tahoma"/>
+          <w:sz w:val="22"/>
+          <w:szCs w:val="22"/>
+        </w:rPr>
+        <w:t>From the bar graph, we observe that satellite number 31 has the highest detection metric, with around 7.789.</w:t>
+      </w:r>
     </w:p>
     <w:p>
       <w:pPr>
@@ -12461,224 +12417,66 @@
         </w:rPr>
         <w:t xml:space="preserve"> </w:t>
       </w:r>
-      <w:r>
+    </w:p>
+    <w:p>
+      <w:pPr>
+        <w:jc w:val="center"/>
         <w:rPr>
           <w:noProof/>
-          <w:lang w:val="en-GB" w:eastAsia="en-GB"/>
-        </w:rPr>
-        <mc:AlternateContent>
-          <mc:Choice Requires="wps">
-            <w:drawing>
-              <wp:inline distT="0" distB="0" distL="0" distR="0" wp14:anchorId="219FA099" wp14:editId="4F149B20">
-                <wp:extent cx="4382135" cy="2820670"/>
-                <wp:effectExtent l="0" t="0" r="18415" b="17780"/>
-                <wp:docPr id="194" name="Text Box 194"/>
-                <wp:cNvGraphicFramePr>
-                  <a:graphicFrameLocks xmlns:a="http://schemas.openxmlformats.org/drawingml/2006/main"/>
-                </wp:cNvGraphicFramePr>
-                <a:graphic xmlns:a="http://schemas.openxmlformats.org/drawingml/2006/main">
-                  <a:graphicData uri="http://schemas.microsoft.com/office/word/2010/wordprocessingShape">
-                    <wps:wsp>
-                      <wps:cNvSpPr txBox="1">
-                        <a:spLocks noChangeArrowheads="1"/>
-                      </wps:cNvSpPr>
-                      <wps:spPr bwMode="auto">
-                        <a:xfrm>
-                          <a:off x="0" y="0"/>
-                          <a:ext cx="4382135" cy="2820670"/>
-                        </a:xfrm>
-                        <a:prstGeom prst="rect">
-                          <a:avLst/>
-                        </a:prstGeom>
-                        <a:solidFill>
-                          <a:srgbClr val="FFFFFF"/>
-                        </a:solidFill>
-                        <a:ln w="9525">
-                          <a:solidFill>
-                            <a:srgbClr val="000000"/>
-                          </a:solidFill>
-                          <a:miter lim="800000"/>
-                          <a:headEnd/>
-                          <a:tailEnd/>
-                        </a:ln>
-                      </wps:spPr>
-                      <wps:txbx>
-                        <w:txbxContent>
-                          <w:p>
-                            <w:pPr>
-                              <w:jc w:val="center"/>
-                            </w:pPr>
-                          </w:p>
-                          <w:p>
-                            <w:pPr>
-                              <w:jc w:val="center"/>
-                            </w:pPr>
-                          </w:p>
-                          <w:p>
-                            <w:pPr>
-                              <w:jc w:val="center"/>
-                            </w:pPr>
-                          </w:p>
-                          <w:p>
-                            <w:pPr>
-                              <w:jc w:val="center"/>
-                            </w:pPr>
-                          </w:p>
-                          <w:p>
-                            <w:pPr>
-                              <w:jc w:val="center"/>
-                            </w:pPr>
-                          </w:p>
-                          <w:p>
-                            <w:pPr>
-                              <w:jc w:val="center"/>
-                            </w:pPr>
-                          </w:p>
-                          <w:p>
-                            <w:pPr>
-                              <w:jc w:val="center"/>
-                            </w:pPr>
-                          </w:p>
-                          <w:p>
-                            <w:pPr>
-                              <w:jc w:val="center"/>
-                              <w:rPr>
-                                <w:rFonts w:ascii="Tahoma" w:hAnsi="Tahoma" w:cs="Tahoma"/>
-                                <w:sz w:val="20"/>
-                                <w:szCs w:val="20"/>
-                              </w:rPr>
-                            </w:pPr>
-                            <w:r>
-                              <w:rPr>
-                                <w:rFonts w:ascii="Tahoma" w:hAnsi="Tahoma" w:cs="Tahoma"/>
-                                <w:sz w:val="20"/>
-                                <w:szCs w:val="20"/>
-                              </w:rPr>
-                              <w:t xml:space="preserve">[Replace this </w:t>
-                            </w:r>
-                            <w:r>
-                              <w:rPr>
-                                <w:rFonts w:ascii="Tahoma" w:hAnsi="Tahoma" w:cs="Tahoma"/>
-                                <w:sz w:val="20"/>
-                                <w:szCs w:val="20"/>
-                              </w:rPr>
-                              <w:t xml:space="preserve">box </w:t>
-                            </w:r>
-                            <w:r>
-                              <w:rPr>
-                                <w:rFonts w:ascii="Tahoma" w:hAnsi="Tahoma" w:cs="Tahoma"/>
-                                <w:sz w:val="20"/>
-                                <w:szCs w:val="20"/>
-                              </w:rPr>
-                              <w:t>with your plot]</w:t>
-                            </w:r>
-                          </w:p>
-                        </w:txbxContent>
-                      </wps:txbx>
-                      <wps:bodyPr rot="0" vert="horz" wrap="square" lIns="91440" tIns="45720" rIns="91440" bIns="45720" anchor="t" anchorCtr="0">
-                        <a:noAutofit/>
-                      </wps:bodyPr>
-                    </wps:wsp>
-                  </a:graphicData>
-                </a:graphic>
-              </wp:inline>
-            </w:drawing>
-          </mc:Choice>
-          <mc:Fallback>
-            <w:pict>
-              <v:shape w14:anchorId="219FA099" id="Text Box 194" o:spid="_x0000_s1041" type="#_x0000_t202" style="width:345.05pt;height:222.1pt;visibility:visible;mso-wrap-style:square;mso-left-percent:-10001;mso-top-percent:-10001;mso-position-horizontal:absolute;mso-position-horizontal-relative:char;mso-position-vertical:absolute;mso-position-vertical-relative:line;mso-left-percent:-10001;mso-top-percent:-10001;v-text-anchor:top" o:gfxdata="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">
-                <v:textbox>
-                  <w:txbxContent>
-                    <w:p>
-                      <w:pPr>
-                        <w:jc w:val="center"/>
-                      </w:pPr>
-                    </w:p>
-                    <w:p>
-                      <w:pPr>
-                        <w:jc w:val="center"/>
-                      </w:pPr>
-                    </w:p>
-                    <w:p>
-                      <w:pPr>
-                        <w:jc w:val="center"/>
-                      </w:pPr>
-                    </w:p>
-                    <w:p>
-                      <w:pPr>
-                        <w:jc w:val="center"/>
-                      </w:pPr>
-                    </w:p>
-                    <w:p>
-                      <w:pPr>
-                        <w:jc w:val="center"/>
-                      </w:pPr>
-                    </w:p>
-                    <w:p>
-                      <w:pPr>
-                        <w:jc w:val="center"/>
-                      </w:pPr>
-                    </w:p>
-                    <w:p>
-                      <w:pPr>
-                        <w:jc w:val="center"/>
-                      </w:pPr>
-                    </w:p>
-                    <w:p>
-                      <w:pPr>
-                        <w:jc w:val="center"/>
-                        <w:rPr>
-                          <w:rFonts w:ascii="Tahoma" w:hAnsi="Tahoma" w:cs="Tahoma"/>
-                          <w:sz w:val="20"/>
-                          <w:szCs w:val="20"/>
-                        </w:rPr>
-                      </w:pPr>
-                      <w:r>
-                        <w:rPr>
-                          <w:rFonts w:ascii="Tahoma" w:hAnsi="Tahoma" w:cs="Tahoma"/>
-                          <w:sz w:val="20"/>
-                          <w:szCs w:val="20"/>
-                        </w:rPr>
-                        <w:t xml:space="preserve">[Replace this </w:t>
-                      </w:r>
-                      <w:r>
-                        <w:rPr>
-                          <w:rFonts w:ascii="Tahoma" w:hAnsi="Tahoma" w:cs="Tahoma"/>
-                          <w:sz w:val="20"/>
-                          <w:szCs w:val="20"/>
-                        </w:rPr>
-                        <w:t xml:space="preserve">box </w:t>
-                      </w:r>
-                      <w:r>
-                        <w:rPr>
-                          <w:rFonts w:ascii="Tahoma" w:hAnsi="Tahoma" w:cs="Tahoma"/>
-                          <w:sz w:val="20"/>
-                          <w:szCs w:val="20"/>
-                        </w:rPr>
-                        <w:t>with your plot]</w:t>
-                      </w:r>
-                    </w:p>
-                  </w:txbxContent>
-                </v:textbox>
-                <w10:anchorlock/>
-              </v:shape>
-            </w:pict>
-          </mc:Fallback>
-        </mc:AlternateContent>
-      </w:r>
-    </w:p>
-    <w:p>
-      <w:pPr>
-        <w:jc w:val="left"/>
+        </w:rPr>
+      </w:pPr>
+      <w:r>
         <w:rPr>
           <w:noProof/>
         </w:rPr>
-      </w:pPr>
+        <w:br w:type="page"/>
+      </w:r>
       <w:r>
         <w:rPr>
           <w:noProof/>
         </w:rPr>
-        <w:br w:type="page"/>
+        <w:lastRenderedPageBreak/>
+        <w:drawing>
+          <wp:inline distT="0" distB="0" distL="0" distR="0" wp14:anchorId="11C68E67" wp14:editId="543999EA">
+            <wp:extent cx="4472412" cy="2751432"/>
+            <wp:effectExtent l="0" t="0" r="0" b="5080"/>
+            <wp:docPr id="20" name="Image 20" descr="Une image contenant carte&#10;&#10;Description générée automatiquement"/>
+            <wp:cNvGraphicFramePr>
+              <a:graphicFrameLocks xmlns:a="http://schemas.openxmlformats.org/drawingml/2006/main" noChangeAspect="1"/>
+            </wp:cNvGraphicFramePr>
+            <a:graphic xmlns:a="http://schemas.openxmlformats.org/drawingml/2006/main">
+              <a:graphicData uri="http://schemas.openxmlformats.org/drawingml/2006/picture">
+                <pic:pic xmlns:pic="http://schemas.openxmlformats.org/drawingml/2006/picture">
+                  <pic:nvPicPr>
+                    <pic:cNvPr id="20" name="CAF_sat22.jpg"/>
+                    <pic:cNvPicPr/>
+                  </pic:nvPicPr>
+                  <pic:blipFill>
+                    <a:blip r:embed="rId17" cstate="print">
+                      <a:extLst>
+                        <a:ext uri="{28A0092B-C50C-407E-A947-70E740481C1C}">
+                          <a14:useLocalDpi xmlns:a14="http://schemas.microsoft.com/office/drawing/2010/main" val="0"/>
+                        </a:ext>
+                      </a:extLst>
+                    </a:blip>
+                    <a:stretch>
+                      <a:fillRect/>
+                    </a:stretch>
+                  </pic:blipFill>
+                  <pic:spPr>
+                    <a:xfrm>
+                      <a:off x="0" y="0"/>
+                      <a:ext cx="4479302" cy="2755671"/>
+                    </a:xfrm>
+                    <a:prstGeom prst="rect">
+                      <a:avLst/>
+                    </a:prstGeom>
+                  </pic:spPr>
+                </pic:pic>
+              </a:graphicData>
+            </a:graphic>
+          </wp:inline>
+        </w:drawing>
       </w:r>
     </w:p>
     <w:p>
@@ -12769,6 +12567,228 @@
           <w:szCs w:val="22"/>
         </w:rPr>
       </w:pPr>
+      <w:r>
+        <w:rPr>
+          <w:rFonts w:ascii="Tahoma" w:hAnsi="Tahoma" w:cs="Tahoma"/>
+          <w:sz w:val="22"/>
+          <w:szCs w:val="22"/>
+        </w:rPr>
+        <w:t>In the frequency space, we use a range of 14</w:t>
+      </w:r>
+      <w:r>
+        <w:rPr>
+          <w:rFonts w:ascii="Tahoma" w:hAnsi="Tahoma" w:cs="Tahoma"/>
+          <w:sz w:val="22"/>
+          <w:szCs w:val="22"/>
+        </w:rPr>
+        <w:t xml:space="preserve"> </w:t>
+      </w:r>
+      <w:r>
+        <w:rPr>
+          <w:rFonts w:ascii="Tahoma" w:hAnsi="Tahoma" w:cs="Tahoma"/>
+          <w:sz w:val="22"/>
+          <w:szCs w:val="22"/>
+        </w:rPr>
+        <w:t>kHz and a step size of 500 Hz</w:t>
+      </w:r>
+      <w:r>
+        <w:rPr>
+          <w:rFonts w:ascii="Tahoma" w:hAnsi="Tahoma" w:cs="Tahoma"/>
+          <w:sz w:val="22"/>
+          <w:szCs w:val="22"/>
+        </w:rPr>
+        <w:t>. The maximum frequency mismatch loss is thus:</w:t>
+      </w:r>
+    </w:p>
+    <w:p>
+      <w:pPr>
+        <w:rPr>
+          <w:rFonts w:ascii="Tahoma" w:hAnsi="Tahoma" w:cs="Tahoma"/>
+          <w:sz w:val="22"/>
+          <w:szCs w:val="22"/>
+        </w:rPr>
+      </w:pPr>
+    </w:p>
+    <w:p>
+      <w:pPr>
+        <w:rPr>
+          <w:rFonts w:ascii="Tahoma" w:hAnsi="Tahoma" w:cs="Tahoma"/>
+          <w:sz w:val="22"/>
+          <w:szCs w:val="22"/>
+        </w:rPr>
+      </w:pPr>
+      <m:oMathPara>
+        <m:oMath>
+          <m:r>
+            <w:rPr>
+              <w:rFonts w:ascii="Cambria Math" w:hAnsi="Cambria Math" w:cs="Tahoma"/>
+              <w:sz w:val="22"/>
+              <w:szCs w:val="22"/>
+            </w:rPr>
+            <m:t>L=sinc</m:t>
+          </m:r>
+          <m:d>
+            <m:dPr>
+              <m:ctrlPr>
+                <w:rPr>
+                  <w:rFonts w:ascii="Cambria Math" w:hAnsi="Cambria Math" w:cs="Tahoma"/>
+                  <w:i/>
+                  <w:sz w:val="22"/>
+                  <w:szCs w:val="22"/>
+                </w:rPr>
+              </m:ctrlPr>
+            </m:dPr>
+            <m:e>
+              <m:f>
+                <m:fPr>
+                  <m:ctrlPr>
+                    <w:rPr>
+                      <w:rFonts w:ascii="Cambria Math" w:hAnsi="Cambria Math" w:cs="Tahoma"/>
+                      <w:i/>
+                      <w:sz w:val="22"/>
+                      <w:szCs w:val="22"/>
+                    </w:rPr>
+                  </m:ctrlPr>
+                </m:fPr>
+                <m:num>
+                  <m:r>
+                    <m:rPr>
+                      <m:sty m:val="p"/>
+                    </m:rPr>
+                    <w:rPr>
+                      <w:rFonts w:ascii="Cambria Math" w:hAnsi="Cambria Math" w:cs="Tahoma"/>
+                      <w:sz w:val="22"/>
+                      <w:szCs w:val="22"/>
+                    </w:rPr>
+                    <m:t>Δ</m:t>
+                  </m:r>
+                  <m:r>
+                    <w:rPr>
+                      <w:rFonts w:ascii="Cambria Math" w:hAnsi="Cambria Math" w:cs="Tahoma"/>
+                      <w:sz w:val="22"/>
+                      <w:szCs w:val="22"/>
+                    </w:rPr>
+                    <m:t>f</m:t>
+                  </m:r>
+                </m:num>
+                <m:den>
+                  <m:r>
+                    <w:rPr>
+                      <w:rFonts w:ascii="Cambria Math" w:hAnsi="Cambria Math" w:cs="Tahoma"/>
+                      <w:sz w:val="22"/>
+                      <w:szCs w:val="22"/>
+                    </w:rPr>
+                    <m:t>2</m:t>
+                  </m:r>
+                </m:den>
+              </m:f>
+              <m:r>
+                <w:rPr>
+                  <w:rFonts w:ascii="Cambria Math" w:hAnsi="Cambria Math" w:cs="Tahoma"/>
+                  <w:sz w:val="22"/>
+                  <w:szCs w:val="22"/>
+                </w:rPr>
+                <m:t>*T</m:t>
+              </m:r>
+            </m:e>
+          </m:d>
+          <m:r>
+            <w:rPr>
+              <w:rFonts w:ascii="Cambria Math" w:hAnsi="Cambria Math" w:cs="Tahoma"/>
+              <w:sz w:val="22"/>
+              <w:szCs w:val="22"/>
+            </w:rPr>
+            <m:t>=sinc</m:t>
+          </m:r>
+          <m:d>
+            <m:dPr>
+              <m:ctrlPr>
+                <w:rPr>
+                  <w:rFonts w:ascii="Cambria Math" w:hAnsi="Cambria Math" w:cs="Tahoma"/>
+                  <w:i/>
+                  <w:sz w:val="22"/>
+                  <w:szCs w:val="22"/>
+                </w:rPr>
+              </m:ctrlPr>
+            </m:dPr>
+            <m:e>
+              <m:f>
+                <m:fPr>
+                  <m:ctrlPr>
+                    <w:rPr>
+                      <w:rFonts w:ascii="Cambria Math" w:hAnsi="Cambria Math" w:cs="Tahoma"/>
+                      <w:i/>
+                      <w:sz w:val="22"/>
+                      <w:szCs w:val="22"/>
+                    </w:rPr>
+                  </m:ctrlPr>
+                </m:fPr>
+                <m:num>
+                  <m:r>
+                    <w:rPr>
+                      <w:rFonts w:ascii="Cambria Math" w:hAnsi="Cambria Math" w:cs="Tahoma"/>
+                      <w:sz w:val="22"/>
+                      <w:szCs w:val="22"/>
+                    </w:rPr>
+                    <m:t>500</m:t>
+                  </m:r>
+                </m:num>
+                <m:den>
+                  <m:r>
+                    <w:rPr>
+                      <w:rFonts w:ascii="Cambria Math" w:hAnsi="Cambria Math" w:cs="Tahoma"/>
+                      <w:sz w:val="22"/>
+                      <w:szCs w:val="22"/>
+                    </w:rPr>
+                    <m:t>2</m:t>
+                  </m:r>
+                </m:den>
+              </m:f>
+              <m:r>
+                <w:rPr>
+                  <w:rFonts w:ascii="Cambria Math" w:hAnsi="Cambria Math" w:cs="Tahoma"/>
+                  <w:sz w:val="22"/>
+                  <w:szCs w:val="22"/>
+                </w:rPr>
+                <m:t>*0.001</m:t>
+              </m:r>
+            </m:e>
+          </m:d>
+          <m:r>
+            <w:rPr>
+              <w:rFonts w:ascii="Cambria Math" w:hAnsi="Cambria Math" w:cs="Tahoma"/>
+              <w:sz w:val="22"/>
+              <w:szCs w:val="22"/>
+            </w:rPr>
+            <m:t>=0.9003 or-</m:t>
+          </m:r>
+          <m:r>
+            <w:rPr>
+              <w:rFonts w:ascii="Cambria Math" w:hAnsi="Cambria Math" w:cs="Tahoma"/>
+              <w:sz w:val="22"/>
+              <w:szCs w:val="22"/>
+            </w:rPr>
+            <m:t>0.91</m:t>
+          </m:r>
+          <m:r>
+            <w:rPr>
+              <w:rFonts w:ascii="Cambria Math" w:hAnsi="Cambria Math" w:cs="Tahoma"/>
+              <w:sz w:val="22"/>
+              <w:szCs w:val="22"/>
+            </w:rPr>
+            <m:t xml:space="preserve"> dB </m:t>
+          </m:r>
+        </m:oMath>
+      </m:oMathPara>
+    </w:p>
+    <w:p>
+      <w:pPr>
+        <w:rPr>
+          <w:rFonts w:ascii="Tahoma" w:hAnsi="Tahoma" w:cs="Tahoma"/>
+          <w:sz w:val="22"/>
+          <w:szCs w:val="22"/>
+        </w:rPr>
+      </w:pPr>
     </w:p>
     <w:p>
       <w:r>
@@ -12793,208 +12813,52 @@
       </w:pPr>
       <w:r>
         <w:rPr>
+          <w:rFonts w:ascii="Tahoma" w:hAnsi="Tahoma" w:cs="Tahoma"/>
           <w:noProof/>
-          <w:lang w:val="en-GB" w:eastAsia="en-GB"/>
-        </w:rPr>
-        <mc:AlternateContent>
-          <mc:Choice Requires="wps">
-            <w:drawing>
-              <wp:inline distT="0" distB="0" distL="0" distR="0" wp14:anchorId="76891FCF" wp14:editId="0F03AF66">
-                <wp:extent cx="4382135" cy="2820670"/>
-                <wp:effectExtent l="0" t="0" r="18415" b="17780"/>
-                <wp:docPr id="195" name="Text Box 195"/>
-                <wp:cNvGraphicFramePr>
-                  <a:graphicFrameLocks xmlns:a="http://schemas.openxmlformats.org/drawingml/2006/main"/>
-                </wp:cNvGraphicFramePr>
-                <a:graphic xmlns:a="http://schemas.openxmlformats.org/drawingml/2006/main">
-                  <a:graphicData uri="http://schemas.microsoft.com/office/word/2010/wordprocessingShape">
-                    <wps:wsp>
-                      <wps:cNvSpPr txBox="1">
-                        <a:spLocks noChangeArrowheads="1"/>
-                      </wps:cNvSpPr>
-                      <wps:spPr bwMode="auto">
-                        <a:xfrm>
-                          <a:off x="0" y="0"/>
-                          <a:ext cx="4382135" cy="2820670"/>
-                        </a:xfrm>
-                        <a:prstGeom prst="rect">
-                          <a:avLst/>
-                        </a:prstGeom>
-                        <a:solidFill>
-                          <a:srgbClr val="FFFFFF"/>
-                        </a:solidFill>
-                        <a:ln w="9525">
-                          <a:solidFill>
-                            <a:srgbClr val="000000"/>
-                          </a:solidFill>
-                          <a:miter lim="800000"/>
-                          <a:headEnd/>
-                          <a:tailEnd/>
-                        </a:ln>
-                      </wps:spPr>
-                      <wps:txbx>
-                        <w:txbxContent>
-                          <w:p>
-                            <w:pPr>
-                              <w:jc w:val="center"/>
-                            </w:pPr>
-                          </w:p>
-                          <w:p>
-                            <w:pPr>
-                              <w:jc w:val="center"/>
-                            </w:pPr>
-                          </w:p>
-                          <w:p>
-                            <w:pPr>
-                              <w:jc w:val="center"/>
-                            </w:pPr>
-                          </w:p>
-                          <w:p>
-                            <w:pPr>
-                              <w:jc w:val="center"/>
-                            </w:pPr>
-                          </w:p>
-                          <w:p>
-                            <w:pPr>
-                              <w:jc w:val="center"/>
-                            </w:pPr>
-                          </w:p>
-                          <w:p>
-                            <w:pPr>
-                              <w:jc w:val="center"/>
-                            </w:pPr>
-                          </w:p>
-                          <w:p>
-                            <w:pPr>
-                              <w:jc w:val="center"/>
-                            </w:pPr>
-                          </w:p>
-                          <w:p>
-                            <w:pPr>
-                              <w:jc w:val="center"/>
-                              <w:rPr>
-                                <w:rFonts w:ascii="Tahoma" w:hAnsi="Tahoma" w:cs="Tahoma"/>
-                                <w:sz w:val="20"/>
-                                <w:szCs w:val="20"/>
-                              </w:rPr>
-                            </w:pPr>
-                            <w:r>
-                              <w:rPr>
-                                <w:rFonts w:ascii="Tahoma" w:hAnsi="Tahoma" w:cs="Tahoma"/>
-                                <w:sz w:val="20"/>
-                                <w:szCs w:val="20"/>
-                              </w:rPr>
-                              <w:t xml:space="preserve">[Replace this </w:t>
-                            </w:r>
-                            <w:r>
-                              <w:rPr>
-                                <w:rFonts w:ascii="Tahoma" w:hAnsi="Tahoma" w:cs="Tahoma"/>
-                                <w:sz w:val="20"/>
-                                <w:szCs w:val="20"/>
-                              </w:rPr>
-                              <w:t xml:space="preserve">box </w:t>
-                            </w:r>
-                            <w:r>
-                              <w:rPr>
-                                <w:rFonts w:ascii="Tahoma" w:hAnsi="Tahoma" w:cs="Tahoma"/>
-                                <w:sz w:val="20"/>
-                                <w:szCs w:val="20"/>
-                              </w:rPr>
-                              <w:t>with your plot]</w:t>
-                            </w:r>
-                          </w:p>
-                        </w:txbxContent>
-                      </wps:txbx>
-                      <wps:bodyPr rot="0" vert="horz" wrap="square" lIns="91440" tIns="45720" rIns="91440" bIns="45720" anchor="t" anchorCtr="0">
-                        <a:noAutofit/>
-                      </wps:bodyPr>
-                    </wps:wsp>
-                  </a:graphicData>
-                </a:graphic>
-              </wp:inline>
-            </w:drawing>
-          </mc:Choice>
-          <mc:Fallback>
-            <w:pict>
-              <v:shape w14:anchorId="76891FCF" id="Text Box 195" o:spid="_x0000_s1042" type="#_x0000_t202" style="width:345.05pt;height:222.1pt;visibility:visible;mso-wrap-style:square;mso-left-percent:-10001;mso-top-percent:-10001;mso-position-horizontal:absolute;mso-position-horizontal-relative:char;mso-position-vertical:absolute;mso-position-vertical-relative:line;mso-left-percent:-10001;mso-top-percent:-10001;v-text-anchor:top" o:gfxdata="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">
-                <v:textbox>
-                  <w:txbxContent>
-                    <w:p>
-                      <w:pPr>
-                        <w:jc w:val="center"/>
-                      </w:pPr>
-                    </w:p>
-                    <w:p>
-                      <w:pPr>
-                        <w:jc w:val="center"/>
-                      </w:pPr>
-                    </w:p>
-                    <w:p>
-                      <w:pPr>
-                        <w:jc w:val="center"/>
-                      </w:pPr>
-                    </w:p>
-                    <w:p>
-                      <w:pPr>
-                        <w:jc w:val="center"/>
-                      </w:pPr>
-                    </w:p>
-                    <w:p>
-                      <w:pPr>
-                        <w:jc w:val="center"/>
-                      </w:pPr>
-                    </w:p>
-                    <w:p>
-                      <w:pPr>
-                        <w:jc w:val="center"/>
-                      </w:pPr>
-                    </w:p>
-                    <w:p>
-                      <w:pPr>
-                        <w:jc w:val="center"/>
-                      </w:pPr>
-                    </w:p>
-                    <w:p>
-                      <w:pPr>
-                        <w:jc w:val="center"/>
-                        <w:rPr>
-                          <w:rFonts w:ascii="Tahoma" w:hAnsi="Tahoma" w:cs="Tahoma"/>
-                          <w:sz w:val="20"/>
-                          <w:szCs w:val="20"/>
-                        </w:rPr>
-                      </w:pPr>
-                      <w:r>
-                        <w:rPr>
-                          <w:rFonts w:ascii="Tahoma" w:hAnsi="Tahoma" w:cs="Tahoma"/>
-                          <w:sz w:val="20"/>
-                          <w:szCs w:val="20"/>
-                        </w:rPr>
-                        <w:t xml:space="preserve">[Replace this </w:t>
-                      </w:r>
-                      <w:r>
-                        <w:rPr>
-                          <w:rFonts w:ascii="Tahoma" w:hAnsi="Tahoma" w:cs="Tahoma"/>
-                          <w:sz w:val="20"/>
-                          <w:szCs w:val="20"/>
-                        </w:rPr>
-                        <w:t xml:space="preserve">box </w:t>
-                      </w:r>
-                      <w:r>
-                        <w:rPr>
-                          <w:rFonts w:ascii="Tahoma" w:hAnsi="Tahoma" w:cs="Tahoma"/>
-                          <w:sz w:val="20"/>
-                          <w:szCs w:val="20"/>
-                        </w:rPr>
-                        <w:t>with your plot]</w:t>
-                      </w:r>
-                    </w:p>
-                  </w:txbxContent>
-                </v:textbox>
-                <w10:anchorlock/>
-              </v:shape>
-            </w:pict>
-          </mc:Fallback>
-        </mc:AlternateContent>
+          <w:sz w:val="22"/>
+          <w:szCs w:val="22"/>
+        </w:rPr>
+        <w:drawing>
+          <wp:inline distT="0" distB="0" distL="0" distR="0" wp14:anchorId="57F0EA1E" wp14:editId="45592EFD">
+            <wp:extent cx="6115685" cy="3425825"/>
+            <wp:effectExtent l="0" t="0" r="5715" b="3175"/>
+            <wp:docPr id="21" name="Image 21" descr="Une image contenant carte&#10;&#10;Description générée automatiquement"/>
+            <wp:cNvGraphicFramePr>
+              <a:graphicFrameLocks xmlns:a="http://schemas.openxmlformats.org/drawingml/2006/main" noChangeAspect="1"/>
+            </wp:cNvGraphicFramePr>
+            <a:graphic xmlns:a="http://schemas.openxmlformats.org/drawingml/2006/main">
+              <a:graphicData uri="http://schemas.openxmlformats.org/drawingml/2006/picture">
+                <pic:pic xmlns:pic="http://schemas.openxmlformats.org/drawingml/2006/picture">
+                  <pic:nvPicPr>
+                    <pic:cNvPr id="21" name="CAF_sat6.jpg"/>
+                    <pic:cNvPicPr/>
+                  </pic:nvPicPr>
+                  <pic:blipFill>
+                    <a:blip r:embed="rId18" cstate="print">
+                      <a:extLst>
+                        <a:ext uri="{28A0092B-C50C-407E-A947-70E740481C1C}">
+                          <a14:useLocalDpi xmlns:a14="http://schemas.microsoft.com/office/drawing/2010/main" val="0"/>
+                        </a:ext>
+                      </a:extLst>
+                    </a:blip>
+                    <a:stretch>
+                      <a:fillRect/>
+                    </a:stretch>
+                  </pic:blipFill>
+                  <pic:spPr>
+                    <a:xfrm>
+                      <a:off x="0" y="0"/>
+                      <a:ext cx="6115685" cy="3425825"/>
+                    </a:xfrm>
+                    <a:prstGeom prst="rect">
+                      <a:avLst/>
+                    </a:prstGeom>
+                  </pic:spPr>
+                </pic:pic>
+              </a:graphicData>
+            </a:graphic>
+          </wp:inline>
+        </w:drawing>
       </w:r>
     </w:p>
     <w:p>
@@ -13049,8 +12913,28 @@
         <w:t>22</w:t>
       </w:r>
       <w:r>
-        <w:t>? How do you explain it?</w:t>
-      </w:r>
+        <w:t xml:space="preserve">? How do you explain </w:t>
+      </w:r>
+      <w:proofErr w:type="gramStart"/>
+      <w:r>
+        <w:t>it</w:t>
+      </w:r>
+      <w:r>
+        <w:t xml:space="preserve"> </w:t>
+      </w:r>
+      <w:r>
+        <w:t>?</w:t>
+      </w:r>
+      <w:proofErr w:type="gramEnd"/>
+    </w:p>
+    <w:p/>
+    <w:p>
+      <w:r>
+        <w:lastRenderedPageBreak/>
+        <w:t>Here we observe two peaks in the CAF. This may be due to a data bit transition, so the two peaks correspond to two different bits.</w:t>
+      </w:r>
+      <w:bookmarkStart w:id="12" w:name="_GoBack"/>
+      <w:bookmarkEnd w:id="12"/>
     </w:p>
     <w:p>
       <w:pPr>
@@ -14442,9 +14326,9 @@
       </w:pPr>
     </w:p>
     <w:sectPr>
-      <w:headerReference w:type="default" r:id="rId16"/>
-      <w:footerReference w:type="even" r:id="rId17"/>
-      <w:footerReference w:type="default" r:id="rId18"/>
+      <w:headerReference w:type="default" r:id="rId19"/>
+      <w:footerReference w:type="even" r:id="rId20"/>
+      <w:footerReference w:type="default" r:id="rId21"/>
       <w:pgSz w:w="11907" w:h="16840" w:code="9"/>
       <w:pgMar w:top="1368" w:right="1138" w:bottom="1138" w:left="1138" w:header="720" w:footer="288" w:gutter="0"/>
       <w:cols w:space="708"/>
@@ -14588,7 +14472,7 @@
               <w:sz w:val="18"/>
               <w:szCs w:val="18"/>
             </w:rPr>
-            <w:t>2020-03-26</w:t>
+            <w:t>2020-03-27</w:t>
           </w:r>
           <w:r>
             <w:rPr>
@@ -14884,11 +14768,11 @@
                       <v:path o:extrusionok="f" gradientshapeok="t" o:connecttype="rect"/>
                       <o:lock v:ext="edit" aspectratio="t"/>
                     </v:shapetype>
-                    <v:shape id="_x0000_i1026" type="#_x0000_t75" alt="" style="width:160.35pt;height:10.7pt;mso-width-percent:0;mso-height-percent:0;mso-width-percent:0;mso-height-percent:0" o:ole="" o:borderbottomcolor="this">
+                    <v:shape id="_x0000_i1026" type="#_x0000_t75" alt="" style="width:161pt;height:11pt;mso-width-percent:0;mso-height-percent:0;mso-width-percent:0;mso-height-percent:0" o:ole="" o:borderbottomcolor="this">
                       <v:imagedata r:id="rId1" o:title=""/>
                       <w10:borderbottom type="single" width="4"/>
                     </v:shape>
-                    <o:OLEObject Type="Embed" ProgID="Word.Picture.8" ShapeID="_x0000_i1026" DrawAspect="Content" ObjectID="_1646736932" r:id="rId2"/>
+                    <o:OLEObject Type="Embed" ProgID="Word.Picture.8" ShapeID="_x0000_i1026" DrawAspect="Content" ObjectID="_1646834720" r:id="rId2"/>
                   </w:object>
                 </w:r>
               </w:p>
@@ -22747,7 +22631,7 @@
 </file>
 
 <file path=customXml/itemProps1.xml><?xml version="1.0" encoding="utf-8"?>
-<ds:datastoreItem xmlns:ds="http://schemas.openxmlformats.org/officeDocument/2006/customXml" ds:itemID="{69E3BA5D-0597-6A4B-8994-A466C1F4E161}">
+<ds:datastoreItem xmlns:ds="http://schemas.openxmlformats.org/officeDocument/2006/customXml" ds:itemID="{5DCC30D0-A49B-1D40-BEEE-902F5508C91C}">
   <ds:schemaRefs>
     <ds:schemaRef ds:uri="http://schemas.openxmlformats.org/officeDocument/2006/bibliography"/>
   </ds:schemaRefs>

</xml_diff>